<commit_message>
Update Thermal Interface Material Tester Manual.docx
</commit_message>
<xml_diff>
--- a/Thermal Interface Material Tester Manual.docx
+++ b/Thermal Interface Material Tester Manual.docx
@@ -591,15 +591,7 @@
         <w:ind w:left="360"/>
       </w:pPr>
       <w:r>
-        <w:t xml:space="preserve">The moving platform consists of the base </w:t>
-      </w:r>
-      <w:proofErr w:type="spellStart"/>
-      <w:r>
-        <w:t>waterjet</w:t>
-      </w:r>
-      <w:proofErr w:type="spellEnd"/>
-      <w:r>
-        <w:t xml:space="preserve"> cut piece</w:t>
+        <w:t>The moving platform consists of the base waterjet cut piece</w:t>
       </w:r>
       <w:r>
         <w:t>. This piece is supported by the lead screw flange which attached to the lead screw nut, allowing the platform to move when the lead screws are turned.</w:t>
@@ -3086,25 +3078,16 @@
 </file>
 
 <file path=customXml/item1.xml><?xml version="1.0" encoding="utf-8"?>
-<b:Sources xmlns:b="http://schemas.openxmlformats.org/officeDocument/2006/bibliography" xmlns="http://schemas.openxmlformats.org/officeDocument/2006/bibliography" SelectedStyle="\APASixthEditionOfficeOnline.xsl" StyleName="APA" Version="6"/>
-</file>
-
-<file path=customXml/item2.xml><?xml version="1.0" encoding="utf-8"?>
 <p:properties xmlns:p="http://schemas.microsoft.com/office/2006/metadata/properties" xmlns:xsi="http://www.w3.org/2001/XMLSchema-instance" xmlns:pc="http://schemas.microsoft.com/office/infopath/2007/PartnerControls">
   <documentManagement/>
 </p:properties>
 </file>
 
-<file path=customXml/item3.xml><?xml version="1.0" encoding="utf-8"?>
-<?mso-contentType ?>
-<FormTemplates xmlns="http://schemas.microsoft.com/sharepoint/v3/contenttype/forms">
-  <Display>DocumentLibraryForm</Display>
-  <Edit>DocumentLibraryForm</Edit>
-  <New>DocumentLibraryForm</New>
-</FormTemplates>
+<file path=customXml/item2.xml><?xml version="1.0" encoding="utf-8"?>
+<b:Sources xmlns:b="http://schemas.openxmlformats.org/officeDocument/2006/bibliography" xmlns="http://schemas.openxmlformats.org/officeDocument/2006/bibliography" SelectedStyle="\APASixthEditionOfficeOnline.xsl" StyleName="APA" Version="6"/>
 </file>
 
-<file path=customXml/item4.xml><?xml version="1.0" encoding="utf-8"?>
+<file path=customXml/item3.xml><?xml version="1.0" encoding="utf-8"?>
 <ct:contentTypeSchema xmlns:ct="http://schemas.microsoft.com/office/2006/metadata/contentType" xmlns:ma="http://schemas.microsoft.com/office/2006/metadata/properties/metaAttributes" ct:_="" ma:_="" ma:contentTypeName="Document" ma:contentTypeID="0x0101007278DE63330E974DB63F65C194B950DE" ma:contentTypeVersion="14" ma:contentTypeDescription="Create a new document." ma:contentTypeScope="" ma:versionID="dfebb403181975f68cdafbf8b3e1a1ac">
   <xsd:schema xmlns:xsd="http://www.w3.org/2001/XMLSchema" xmlns:xs="http://www.w3.org/2001/XMLSchema" xmlns:p="http://schemas.microsoft.com/office/2006/metadata/properties" xmlns:ns3="bd3e4080-4372-4bbf-baa6-ebf0eb0b53d1" xmlns:ns4="8f433c10-f7af-4b32-8773-3e48ebf2e9ba" targetNamespace="http://schemas.microsoft.com/office/2006/metadata/properties" ma:root="true" ma:fieldsID="6fca9ad9a958cb7d27163eaa62529f60" ns3:_="" ns4:_="">
     <xsd:import namespace="bd3e4080-4372-4bbf-baa6-ebf0eb0b53d1"/>
@@ -3333,7 +3316,26 @@
 </ct:contentTypeSchema>
 </file>
 
+<file path=customXml/item4.xml><?xml version="1.0" encoding="utf-8"?>
+<?mso-contentType ?>
+<FormTemplates xmlns="http://schemas.microsoft.com/sharepoint/v3/contenttype/forms">
+  <Display>DocumentLibraryForm</Display>
+  <Edit>DocumentLibraryForm</Edit>
+  <New>DocumentLibraryForm</New>
+</FormTemplates>
+</file>
+
 <file path=customXml/itemProps1.xml><?xml version="1.0" encoding="utf-8"?>
+<ds:datastoreItem xmlns:ds="http://schemas.openxmlformats.org/officeDocument/2006/customXml" ds:itemID="{E69EAFD2-9765-4C7F-9009-CB90CDA39197}">
+  <ds:schemaRefs>
+    <ds:schemaRef ds:uri="http://schemas.microsoft.com/office/2006/metadata/properties"/>
+    <ds:schemaRef ds:uri="http://www.w3.org/2000/xmlns/"/>
+    <ds:schemaRef ds:uri="http://schemas.microsoft.com/office/infopath/2007/PartnerControls"/>
+  </ds:schemaRefs>
+</ds:datastoreItem>
+</file>
+
+<file path=customXml/itemProps2.xml><?xml version="1.0" encoding="utf-8"?>
 <ds:datastoreItem xmlns:ds="http://schemas.openxmlformats.org/officeDocument/2006/customXml" ds:itemID="{27062233-77FA-416F-8482-11BBF81C8B0D}">
   <ds:schemaRefs>
     <ds:schemaRef ds:uri="http://schemas.openxmlformats.org/officeDocument/2006/bibliography"/>
@@ -3342,24 +3344,7 @@
 </ds:datastoreItem>
 </file>
 
-<file path=customXml/itemProps2.xml><?xml version="1.0" encoding="utf-8"?>
-<ds:datastoreItem xmlns:ds="http://schemas.openxmlformats.org/officeDocument/2006/customXml" ds:itemID="{E69EAFD2-9765-4C7F-9009-CB90CDA39197}">
-  <ds:schemaRefs>
-    <ds:schemaRef ds:uri="http://schemas.microsoft.com/office/2006/metadata/properties"/>
-    <ds:schemaRef ds:uri="http://www.w3.org/2000/xmlns/"/>
-  </ds:schemaRefs>
-</ds:datastoreItem>
-</file>
-
 <file path=customXml/itemProps3.xml><?xml version="1.0" encoding="utf-8"?>
-<ds:datastoreItem xmlns:ds="http://schemas.openxmlformats.org/officeDocument/2006/customXml" ds:itemID="{2E8C23C6-5883-458B-9CF7-33A472D39A96}">
-  <ds:schemaRefs>
-    <ds:schemaRef ds:uri="http://schemas.microsoft.com/sharepoint/v3/contenttype/forms"/>
-  </ds:schemaRefs>
-</ds:datastoreItem>
-</file>
-
-<file path=customXml/itemProps4.xml><?xml version="1.0" encoding="utf-8"?>
 <ds:datastoreItem xmlns:ds="http://schemas.openxmlformats.org/officeDocument/2006/customXml" ds:itemID="{BE5F9E73-3600-444A-8026-266F0EDE909B}">
   <ds:schemaRefs>
     <ds:schemaRef ds:uri="http://schemas.microsoft.com/office/2006/metadata/contentType"/>
@@ -3368,6 +3353,21 @@
     <ds:schemaRef ds:uri="http://www.w3.org/2001/XMLSchema"/>
     <ds:schemaRef ds:uri="bd3e4080-4372-4bbf-baa6-ebf0eb0b53d1"/>
     <ds:schemaRef ds:uri="8f433c10-f7af-4b32-8773-3e48ebf2e9ba"/>
+    <ds:schemaRef ds:uri="http://schemas.microsoft.com/office/2006/metadata/properties"/>
+    <ds:schemaRef ds:uri="http://schemas.microsoft.com/office/2006/documentManagement/types"/>
+    <ds:schemaRef ds:uri="http://schemas.microsoft.com/office/infopath/2007/PartnerControls"/>
+    <ds:schemaRef ds:uri="http://schemas.openxmlformats.org/package/2006/metadata/core-properties"/>
+    <ds:schemaRef ds:uri="http://purl.org/dc/elements/1.1/"/>
+    <ds:schemaRef ds:uri="http://purl.org/dc/terms/"/>
+    <ds:schemaRef ds:uri="http://schemas.microsoft.com/internal/obd"/>
+  </ds:schemaRefs>
+</ds:datastoreItem>
+</file>
+
+<file path=customXml/itemProps4.xml><?xml version="1.0" encoding="utf-8"?>
+<ds:datastoreItem xmlns:ds="http://schemas.openxmlformats.org/officeDocument/2006/customXml" ds:itemID="{2E8C23C6-5883-458B-9CF7-33A472D39A96}">
+  <ds:schemaRefs>
+    <ds:schemaRef ds:uri="http://schemas.microsoft.com/sharepoint/v3/contenttype/forms"/>
   </ds:schemaRefs>
 </ds:datastoreItem>
 </file>
</xml_diff>